<commit_message>
principo del modelo conceptual
</commit_message>
<xml_diff>
--- a/FASE1.docx
+++ b/FASE1.docx
@@ -1267,27 +1267,7 @@
           <w:szCs w:val="24"/>
           <w:lang w:val="es-GT"/>
         </w:rPr>
-        <w:t xml:space="preserve"> </w:t>
-      </w:r>
-      <w:proofErr w:type="spellStart"/>
-      <w:r>
-        <w:rPr>
-          <w:rFonts w:ascii="Bahnschrift Light" w:hAnsi="Bahnschrift Light"/>
-          <w:sz w:val="24"/>
-          <w:szCs w:val="24"/>
-          <w:lang w:val="es-GT"/>
-        </w:rPr>
-        <w:t>si</w:t>
-      </w:r>
-      <w:proofErr w:type="spellEnd"/>
-      <w:r>
-        <w:rPr>
-          <w:rFonts w:ascii="Bahnschrift Light" w:hAnsi="Bahnschrift Light"/>
-          <w:sz w:val="24"/>
-          <w:szCs w:val="24"/>
-          <w:lang w:val="es-GT"/>
-        </w:rPr>
-        <w:t xml:space="preserve"> </w:t>
+        <w:t xml:space="preserve"> si </w:t>
       </w:r>
       <w:r>
         <w:rPr>
@@ -3790,25 +3770,14 @@
                 <w:lang w:val="es-GT"/>
               </w:rPr>
             </w:pPr>
-            <w:proofErr w:type="spellStart"/>
-            <w:r>
-              <w:rPr>
-                <w:rFonts w:ascii="Bahnschrift Light" w:hAnsi="Bahnschrift Light"/>
-                <w:sz w:val="24"/>
-                <w:szCs w:val="24"/>
-                <w:lang w:val="es-GT"/>
-              </w:rPr>
-              <w:t>Manaja</w:t>
-            </w:r>
-            <w:proofErr w:type="spellEnd"/>
-            <w:r>
-              <w:rPr>
-                <w:rFonts w:ascii="Bahnschrift Light" w:hAnsi="Bahnschrift Light"/>
-                <w:sz w:val="24"/>
-                <w:szCs w:val="24"/>
-                <w:lang w:val="es-GT"/>
-              </w:rPr>
-              <w:t xml:space="preserve"> toda entrevista para trabajo para la empresa</w:t>
+            <w:r>
+              <w:rPr>
+                <w:rFonts w:ascii="Bahnschrift Light" w:hAnsi="Bahnschrift Light"/>
+                <w:sz w:val="24"/>
+                <w:szCs w:val="24"/>
+                <w:lang w:val="es-GT"/>
+              </w:rPr>
+              <w:t>Manaja toda entrevista para trabajo para la empresa</w:t>
             </w:r>
           </w:p>
         </w:tc>
@@ -5438,7 +5407,7 @@
           <v:shape id="_x0000_i1025" type="#_x0000_t75" style="width:441.75pt;height:396.6pt" o:ole="">
             <v:imagedata r:id="rId9" o:title=""/>
           </v:shape>
-          <o:OLEObject Type="Embed" ProgID="Visio.Drawing.15" ShapeID="_x0000_i1025" DrawAspect="Content" ObjectID="_1590267526" r:id="rId10"/>
+          <o:OLEObject Type="Embed" ProgID="Visio.Drawing.15" ShapeID="_x0000_i1025" DrawAspect="Content" ObjectID="_1590270291" r:id="rId10"/>
         </w:object>
       </w:r>
     </w:p>
@@ -7638,10 +7607,10 @@
       </w:r>
       <w:r>
         <w:object w:dxaOrig="11017" w:dyaOrig="16105">
-          <v:shape id="_x0000_i1035" type="#_x0000_t75" style="width:476.55pt;height:583.95pt" o:ole="">
+          <v:shape id="_x0000_i1026" type="#_x0000_t75" style="width:476.55pt;height:583.95pt" o:ole="">
             <v:imagedata r:id="rId11" o:title=""/>
           </v:shape>
-          <o:OLEObject Type="Embed" ProgID="Visio.Drawing.15" ShapeID="_x0000_i1035" DrawAspect="Content" ObjectID="_1590267527" r:id="rId12"/>
+          <o:OLEObject Type="Embed" ProgID="Visio.Drawing.15" ShapeID="_x0000_i1026" DrawAspect="Content" ObjectID="_1590270292" r:id="rId12"/>
         </w:object>
       </w:r>
     </w:p>
@@ -8063,16 +8032,7 @@
                 <w:szCs w:val="24"/>
                 <w:lang w:val="es-GT"/>
               </w:rPr>
-              <w:t xml:space="preserve">Tener una administración </w:t>
-            </w:r>
-            <w:r>
-              <w:rPr>
-                <w:rFonts w:ascii="Bahnschrift Light" w:hAnsi="Bahnschrift Light"/>
-                <w:sz w:val="24"/>
-                <w:szCs w:val="24"/>
-                <w:lang w:val="es-GT"/>
-              </w:rPr>
-              <w:t>sobre la plataforma y sus módulos</w:t>
+              <w:t>Tener una administración sobre la plataforma y sus módulos</w:t>
             </w:r>
           </w:p>
         </w:tc>
@@ -8188,16 +8148,7 @@
                 <w:szCs w:val="24"/>
                 <w:lang w:val="es-GT"/>
               </w:rPr>
-              <w:t xml:space="preserve">El administrador </w:t>
-            </w:r>
-            <w:r>
-              <w:rPr>
-                <w:rFonts w:ascii="Bahnschrift Light" w:hAnsi="Bahnschrift Light"/>
-                <w:sz w:val="24"/>
-                <w:szCs w:val="24"/>
-                <w:lang w:val="es-GT"/>
-              </w:rPr>
-              <w:t xml:space="preserve">ingresa a la plataforma </w:t>
+              <w:t xml:space="preserve">El administrador ingresa a la plataforma </w:t>
             </w:r>
           </w:p>
           <w:p>
@@ -8255,16 +8206,7 @@
                 <w:szCs w:val="24"/>
                 <w:lang w:val="es-GT"/>
               </w:rPr>
-              <w:t xml:space="preserve">Se hace un despliegue de todo repertorio de los módulos </w:t>
-            </w:r>
-            <w:r>
-              <w:rPr>
-                <w:rFonts w:ascii="Bahnschrift Light" w:hAnsi="Bahnschrift Light"/>
-                <w:sz w:val="24"/>
-                <w:szCs w:val="24"/>
-                <w:lang w:val="es-GT"/>
-              </w:rPr>
-              <w:t xml:space="preserve"> </w:t>
+              <w:t xml:space="preserve">Se hace un despliegue de todo repertorio de los módulos  </w:t>
             </w:r>
           </w:p>
         </w:tc>
@@ -8719,16 +8661,7 @@
                 <w:szCs w:val="24"/>
                 <w:lang w:val="es-GT"/>
               </w:rPr>
-              <w:t xml:space="preserve">Tener una administración sobre </w:t>
-            </w:r>
-            <w:r>
-              <w:rPr>
-                <w:rFonts w:ascii="Bahnschrift Light" w:hAnsi="Bahnschrift Light"/>
-                <w:sz w:val="24"/>
-                <w:szCs w:val="24"/>
-                <w:lang w:val="es-GT"/>
-              </w:rPr>
-              <w:t xml:space="preserve">clientes que contratan los servicios por medio del ERP </w:t>
+              <w:t xml:space="preserve">Tener una administración sobre clientes que contratan los servicios por medio del ERP </w:t>
             </w:r>
           </w:p>
         </w:tc>
@@ -8844,16 +8777,7 @@
                 <w:szCs w:val="24"/>
                 <w:lang w:val="es-GT"/>
               </w:rPr>
-              <w:t xml:space="preserve">El administrador </w:t>
-            </w:r>
-            <w:r>
-              <w:rPr>
-                <w:rFonts w:ascii="Bahnschrift Light" w:hAnsi="Bahnschrift Light"/>
-                <w:sz w:val="24"/>
-                <w:szCs w:val="24"/>
-                <w:lang w:val="es-GT"/>
-              </w:rPr>
-              <w:t>ingresa a la plataforma</w:t>
+              <w:t>El administrador ingresa a la plataforma</w:t>
             </w:r>
           </w:p>
           <w:p>
@@ -10104,16 +10028,7 @@
                 <w:szCs w:val="24"/>
                 <w:lang w:val="es-GT"/>
               </w:rPr>
-              <w:t xml:space="preserve">Los </w:t>
-            </w:r>
-            <w:r>
-              <w:rPr>
-                <w:rFonts w:ascii="Bahnschrift Light" w:hAnsi="Bahnschrift Light"/>
-                <w:sz w:val="24"/>
-                <w:szCs w:val="24"/>
-                <w:lang w:val="es-GT"/>
-              </w:rPr>
-              <w:t xml:space="preserve">clientes tengan control sobre los usuarios que tiene a cargo en su empresa </w:t>
+              <w:t xml:space="preserve">Los clientes tengan control sobre los usuarios que tiene a cargo en su empresa </w:t>
             </w:r>
           </w:p>
         </w:tc>
@@ -10258,16 +10173,7 @@
                 <w:szCs w:val="24"/>
                 <w:lang w:val="es-GT"/>
               </w:rPr>
-              <w:t xml:space="preserve">Dentro de la plataforma va a la opción de </w:t>
-            </w:r>
-            <w:r>
-              <w:rPr>
-                <w:rFonts w:ascii="Bahnschrift Light" w:hAnsi="Bahnschrift Light"/>
-                <w:sz w:val="24"/>
-                <w:szCs w:val="24"/>
-                <w:lang w:val="es-GT"/>
-              </w:rPr>
-              <w:t>gestión de usuario</w:t>
+              <w:t>Dentro de la plataforma va a la opción de gestión de usuario</w:t>
             </w:r>
           </w:p>
           <w:p>
@@ -10296,27 +10202,7 @@
                 <w:szCs w:val="24"/>
                 <w:lang w:val="es-GT"/>
               </w:rPr>
-              <w:t xml:space="preserve">Se </w:t>
-            </w:r>
-            <w:proofErr w:type="gramStart"/>
-            <w:r>
-              <w:rPr>
-                <w:rFonts w:ascii="Bahnschrift Light" w:hAnsi="Bahnschrift Light"/>
-                <w:sz w:val="24"/>
-                <w:szCs w:val="24"/>
-                <w:lang w:val="es-GT"/>
-              </w:rPr>
-              <w:t>delegara</w:t>
-            </w:r>
-            <w:proofErr w:type="gramEnd"/>
-            <w:r>
-              <w:rPr>
-                <w:rFonts w:ascii="Bahnschrift Light" w:hAnsi="Bahnschrift Light"/>
-                <w:sz w:val="24"/>
-                <w:szCs w:val="24"/>
-                <w:lang w:val="es-GT"/>
-              </w:rPr>
-              <w:t xml:space="preserve"> un listado de usuarios actuales</w:t>
+              <w:t>Se delegara un listado de usuarios actuales</w:t>
             </w:r>
           </w:p>
           <w:p>
@@ -15230,27 +15116,7 @@
                 <w:szCs w:val="24"/>
                 <w:lang w:val="es-GT"/>
               </w:rPr>
-              <w:t xml:space="preserve">Al ingresar se redirección  a una página donde están disponible los módulos que </w:t>
-            </w:r>
-            <w:proofErr w:type="spellStart"/>
-            <w:r>
-              <w:rPr>
-                <w:rFonts w:ascii="Bahnschrift Light" w:hAnsi="Bahnschrift Light"/>
-                <w:sz w:val="24"/>
-                <w:szCs w:val="24"/>
-                <w:lang w:val="es-GT"/>
-              </w:rPr>
-              <w:t>el</w:t>
-            </w:r>
-            <w:proofErr w:type="spellEnd"/>
-            <w:r>
-              <w:rPr>
-                <w:rFonts w:ascii="Bahnschrift Light" w:hAnsi="Bahnschrift Light"/>
-                <w:sz w:val="24"/>
-                <w:szCs w:val="24"/>
-                <w:lang w:val="es-GT"/>
-              </w:rPr>
-              <w:t xml:space="preserve"> puede utilizar </w:t>
+              <w:t xml:space="preserve">Al ingresar se redirección  a una página donde están disponible los módulos que el puede utilizar </w:t>
             </w:r>
           </w:p>
         </w:tc>
@@ -15526,356 +15392,44 @@
           <w:lang w:val="es-GT"/>
         </w:rPr>
       </w:pPr>
-    </w:p>
-    <w:p>
-      <w:pPr>
-        <w:tabs>
-          <w:tab w:val="left" w:pos="6768"/>
-        </w:tabs>
-        <w:jc w:val="both"/>
-        <w:rPr>
-          <w:rFonts w:ascii="Bahnschrift Light" w:hAnsi="Bahnschrift Light"/>
-          <w:sz w:val="24"/>
-          <w:szCs w:val="24"/>
-          <w:lang w:val="es-GT"/>
-        </w:rPr>
-      </w:pPr>
-    </w:p>
-    <w:p>
-      <w:pPr>
-        <w:tabs>
-          <w:tab w:val="left" w:pos="6768"/>
-        </w:tabs>
-        <w:jc w:val="both"/>
-        <w:rPr>
-          <w:rFonts w:ascii="Bahnschrift Light" w:hAnsi="Bahnschrift Light"/>
-          <w:sz w:val="24"/>
-          <w:szCs w:val="24"/>
-          <w:lang w:val="es-GT"/>
-        </w:rPr>
-      </w:pPr>
-    </w:p>
-    <w:p>
-      <w:pPr>
-        <w:tabs>
-          <w:tab w:val="left" w:pos="6768"/>
-        </w:tabs>
-        <w:jc w:val="both"/>
-        <w:rPr>
-          <w:rFonts w:ascii="Bahnschrift Light" w:hAnsi="Bahnschrift Light"/>
-          <w:sz w:val="24"/>
-          <w:szCs w:val="24"/>
-          <w:lang w:val="es-GT"/>
-        </w:rPr>
-      </w:pPr>
-    </w:p>
-    <w:p>
-      <w:pPr>
-        <w:tabs>
-          <w:tab w:val="left" w:pos="6768"/>
-        </w:tabs>
-        <w:jc w:val="both"/>
-        <w:rPr>
-          <w:rFonts w:ascii="Bahnschrift Light" w:hAnsi="Bahnschrift Light"/>
-          <w:sz w:val="24"/>
-          <w:szCs w:val="24"/>
-          <w:lang w:val="es-GT"/>
-        </w:rPr>
-      </w:pPr>
-    </w:p>
-    <w:p>
-      <w:pPr>
-        <w:tabs>
-          <w:tab w:val="left" w:pos="6768"/>
-        </w:tabs>
-        <w:jc w:val="both"/>
-        <w:rPr>
-          <w:rFonts w:ascii="Bahnschrift Light" w:hAnsi="Bahnschrift Light"/>
-          <w:sz w:val="24"/>
-          <w:szCs w:val="24"/>
-          <w:lang w:val="es-GT"/>
-        </w:rPr>
-      </w:pPr>
-    </w:p>
-    <w:p>
-      <w:pPr>
-        <w:tabs>
-          <w:tab w:val="left" w:pos="6768"/>
-        </w:tabs>
-        <w:jc w:val="both"/>
-        <w:rPr>
-          <w:rFonts w:ascii="Bahnschrift Light" w:hAnsi="Bahnschrift Light"/>
-          <w:sz w:val="24"/>
-          <w:szCs w:val="24"/>
-          <w:lang w:val="es-GT"/>
-        </w:rPr>
-      </w:pPr>
-    </w:p>
-    <w:p>
-      <w:pPr>
-        <w:tabs>
-          <w:tab w:val="left" w:pos="6768"/>
-        </w:tabs>
-        <w:jc w:val="both"/>
-        <w:rPr>
-          <w:rFonts w:ascii="Bahnschrift Light" w:hAnsi="Bahnschrift Light"/>
-          <w:sz w:val="24"/>
-          <w:szCs w:val="24"/>
-          <w:lang w:val="es-GT"/>
-        </w:rPr>
-      </w:pPr>
-    </w:p>
-    <w:p>
-      <w:pPr>
-        <w:tabs>
-          <w:tab w:val="left" w:pos="6768"/>
-        </w:tabs>
-        <w:jc w:val="both"/>
-        <w:rPr>
-          <w:rFonts w:ascii="Bahnschrift Light" w:hAnsi="Bahnschrift Light"/>
-          <w:sz w:val="24"/>
-          <w:szCs w:val="24"/>
-          <w:lang w:val="es-GT"/>
-        </w:rPr>
-      </w:pPr>
-    </w:p>
-    <w:p>
-      <w:pPr>
-        <w:tabs>
-          <w:tab w:val="left" w:pos="6768"/>
-        </w:tabs>
-        <w:jc w:val="both"/>
-        <w:rPr>
-          <w:rFonts w:ascii="Bahnschrift Light" w:hAnsi="Bahnschrift Light"/>
-          <w:sz w:val="24"/>
-          <w:szCs w:val="24"/>
-          <w:lang w:val="es-GT"/>
-        </w:rPr>
-      </w:pPr>
-    </w:p>
-    <w:p>
-      <w:pPr>
-        <w:tabs>
-          <w:tab w:val="left" w:pos="6768"/>
-        </w:tabs>
-        <w:jc w:val="both"/>
-        <w:rPr>
-          <w:rFonts w:ascii="Bahnschrift Light" w:hAnsi="Bahnschrift Light"/>
-          <w:sz w:val="24"/>
-          <w:szCs w:val="24"/>
-          <w:lang w:val="es-GT"/>
-        </w:rPr>
-      </w:pPr>
-    </w:p>
-    <w:p>
-      <w:pPr>
-        <w:tabs>
-          <w:tab w:val="left" w:pos="6768"/>
-        </w:tabs>
-        <w:jc w:val="both"/>
-        <w:rPr>
-          <w:rFonts w:ascii="Bahnschrift Light" w:hAnsi="Bahnschrift Light"/>
-          <w:sz w:val="24"/>
-          <w:szCs w:val="24"/>
-          <w:lang w:val="es-GT"/>
-        </w:rPr>
-      </w:pPr>
-    </w:p>
-    <w:p>
-      <w:pPr>
-        <w:tabs>
-          <w:tab w:val="left" w:pos="6768"/>
-        </w:tabs>
-        <w:jc w:val="both"/>
-        <w:rPr>
-          <w:rFonts w:ascii="Bahnschrift Light" w:hAnsi="Bahnschrift Light"/>
-          <w:sz w:val="24"/>
-          <w:szCs w:val="24"/>
-          <w:lang w:val="es-GT"/>
-        </w:rPr>
-      </w:pPr>
-    </w:p>
-    <w:p>
-      <w:pPr>
-        <w:tabs>
-          <w:tab w:val="left" w:pos="6768"/>
-        </w:tabs>
-        <w:jc w:val="both"/>
-        <w:rPr>
-          <w:rFonts w:ascii="Bahnschrift Light" w:hAnsi="Bahnschrift Light"/>
-          <w:sz w:val="24"/>
-          <w:szCs w:val="24"/>
-          <w:lang w:val="es-GT"/>
-        </w:rPr>
-      </w:pPr>
-    </w:p>
-    <w:p>
-      <w:pPr>
-        <w:tabs>
-          <w:tab w:val="left" w:pos="6768"/>
-        </w:tabs>
-        <w:jc w:val="both"/>
-        <w:rPr>
-          <w:rFonts w:ascii="Bahnschrift Light" w:hAnsi="Bahnschrift Light"/>
-          <w:sz w:val="24"/>
-          <w:szCs w:val="24"/>
-          <w:lang w:val="es-GT"/>
-        </w:rPr>
-      </w:pPr>
-    </w:p>
-    <w:p>
-      <w:pPr>
-        <w:tabs>
-          <w:tab w:val="left" w:pos="6768"/>
-        </w:tabs>
-        <w:jc w:val="both"/>
-        <w:rPr>
-          <w:rFonts w:ascii="Bahnschrift Light" w:hAnsi="Bahnschrift Light"/>
-          <w:sz w:val="24"/>
-          <w:szCs w:val="24"/>
-          <w:lang w:val="es-GT"/>
-        </w:rPr>
-      </w:pPr>
-    </w:p>
-    <w:p>
-      <w:pPr>
-        <w:tabs>
-          <w:tab w:val="left" w:pos="6768"/>
-        </w:tabs>
-        <w:jc w:val="both"/>
-        <w:rPr>
-          <w:rFonts w:ascii="Bahnschrift Light" w:hAnsi="Bahnschrift Light"/>
-          <w:sz w:val="24"/>
-          <w:szCs w:val="24"/>
-          <w:lang w:val="es-GT"/>
-        </w:rPr>
-      </w:pPr>
-    </w:p>
-    <w:p>
-      <w:pPr>
-        <w:tabs>
-          <w:tab w:val="left" w:pos="6768"/>
-        </w:tabs>
-        <w:jc w:val="both"/>
-        <w:rPr>
-          <w:rFonts w:ascii="Bahnschrift Light" w:hAnsi="Bahnschrift Light"/>
-          <w:sz w:val="24"/>
-          <w:szCs w:val="24"/>
-          <w:lang w:val="es-GT"/>
-        </w:rPr>
-      </w:pPr>
-    </w:p>
-    <w:p>
-      <w:pPr>
-        <w:tabs>
-          <w:tab w:val="left" w:pos="6768"/>
-        </w:tabs>
-        <w:jc w:val="both"/>
-        <w:rPr>
-          <w:rFonts w:ascii="Bahnschrift Light" w:hAnsi="Bahnschrift Light"/>
-          <w:sz w:val="24"/>
-          <w:szCs w:val="24"/>
-          <w:lang w:val="es-GT"/>
-        </w:rPr>
-      </w:pPr>
-    </w:p>
-    <w:p>
-      <w:pPr>
-        <w:tabs>
-          <w:tab w:val="left" w:pos="6768"/>
-        </w:tabs>
-        <w:jc w:val="both"/>
-        <w:rPr>
-          <w:rFonts w:ascii="Bahnschrift Light" w:hAnsi="Bahnschrift Light"/>
-          <w:sz w:val="24"/>
-          <w:szCs w:val="24"/>
-          <w:lang w:val="es-GT"/>
-        </w:rPr>
-      </w:pPr>
-    </w:p>
-    <w:p>
-      <w:pPr>
-        <w:tabs>
-          <w:tab w:val="left" w:pos="6768"/>
-        </w:tabs>
-        <w:jc w:val="both"/>
-        <w:rPr>
-          <w:rFonts w:ascii="Bahnschrift Light" w:hAnsi="Bahnschrift Light"/>
-          <w:sz w:val="24"/>
-          <w:szCs w:val="24"/>
-          <w:lang w:val="es-GT"/>
-        </w:rPr>
-      </w:pPr>
-    </w:p>
-    <w:p>
-      <w:pPr>
-        <w:tabs>
-          <w:tab w:val="left" w:pos="6768"/>
-        </w:tabs>
-        <w:jc w:val="both"/>
-        <w:rPr>
-          <w:rFonts w:ascii="Bahnschrift Light" w:hAnsi="Bahnschrift Light"/>
-          <w:sz w:val="24"/>
-          <w:szCs w:val="24"/>
-          <w:lang w:val="es-GT"/>
-        </w:rPr>
-      </w:pPr>
-    </w:p>
-    <w:p>
-      <w:pPr>
-        <w:tabs>
-          <w:tab w:val="left" w:pos="6768"/>
-        </w:tabs>
-        <w:jc w:val="both"/>
-        <w:rPr>
-          <w:rFonts w:ascii="Bahnschrift Light" w:hAnsi="Bahnschrift Light"/>
-          <w:sz w:val="24"/>
-          <w:szCs w:val="24"/>
-          <w:lang w:val="es-GT"/>
-        </w:rPr>
-      </w:pPr>
-    </w:p>
-    <w:p>
-      <w:pPr>
-        <w:tabs>
-          <w:tab w:val="left" w:pos="6768"/>
-        </w:tabs>
-        <w:jc w:val="both"/>
-        <w:rPr>
-          <w:rFonts w:ascii="Bahnschrift Light" w:hAnsi="Bahnschrift Light"/>
-          <w:sz w:val="24"/>
-          <w:szCs w:val="24"/>
-          <w:lang w:val="es-GT"/>
-        </w:rPr>
-      </w:pPr>
-    </w:p>
-    <w:p>
-      <w:pPr>
-        <w:tabs>
-          <w:tab w:val="left" w:pos="6768"/>
-        </w:tabs>
-        <w:jc w:val="both"/>
-        <w:rPr>
-          <w:rFonts w:ascii="Bahnschrift Light" w:hAnsi="Bahnschrift Light"/>
-          <w:sz w:val="24"/>
-          <w:szCs w:val="24"/>
-          <w:lang w:val="es-GT"/>
-        </w:rPr>
-      </w:pPr>
-    </w:p>
-    <w:p>
-      <w:pPr>
-        <w:tabs>
-          <w:tab w:val="left" w:pos="6768"/>
-        </w:tabs>
-        <w:jc w:val="both"/>
-        <w:rPr>
-          <w:rFonts w:ascii="Bahnschrift Light" w:hAnsi="Bahnschrift Light"/>
-          <w:sz w:val="24"/>
-          <w:szCs w:val="24"/>
-          <w:lang w:val="es-GT"/>
-        </w:rPr>
-      </w:pPr>
+      <w:r>
+        <w:object w:dxaOrig="10020" w:dyaOrig="12180">
+          <v:shape id="_x0000_i1027" type="#_x0000_t75" style="width:441.75pt;height:536.95pt" o:ole="">
+            <v:imagedata r:id="rId13" o:title=""/>
+          </v:shape>
+          <o:OLEObject Type="Embed" ProgID="Visio.Drawing.15" ShapeID="_x0000_i1027" DrawAspect="Content" ObjectID="_1590270293" r:id="rId14"/>
+        </w:object>
+      </w:r>
+    </w:p>
+    <w:p>
+      <w:pPr>
+        <w:tabs>
+          <w:tab w:val="left" w:pos="6768"/>
+        </w:tabs>
+        <w:jc w:val="both"/>
+        <w:rPr>
+          <w:rFonts w:ascii="Bahnschrift Light" w:hAnsi="Bahnschrift Light"/>
+          <w:sz w:val="24"/>
+          <w:szCs w:val="24"/>
+          <w:lang w:val="es-GT"/>
+        </w:rPr>
+      </w:pPr>
+    </w:p>
+    <w:p>
+      <w:pPr>
+        <w:tabs>
+          <w:tab w:val="left" w:pos="6768"/>
+        </w:tabs>
+        <w:jc w:val="both"/>
+        <w:rPr>
+          <w:rFonts w:ascii="Bahnschrift Light" w:hAnsi="Bahnschrift Light"/>
+          <w:sz w:val="24"/>
+          <w:szCs w:val="24"/>
+          <w:lang w:val="es-GT"/>
+        </w:rPr>
+      </w:pPr>
+      <w:bookmarkStart w:id="0" w:name="_GoBack"/>
+      <w:bookmarkEnd w:id="0"/>
     </w:p>
     <w:p>
       <w:pPr>
@@ -16328,27 +15882,7 @@
           <w:szCs w:val="24"/>
           <w:lang w:val="es-GT"/>
         </w:rPr>
-        <w:t xml:space="preserve"> que es o se considera tan necesario que no se puede prescindir de </w:t>
-      </w:r>
-      <w:proofErr w:type="spellStart"/>
-      <w:r>
-        <w:rPr>
-          <w:rFonts w:ascii="Bahnschrift Light" w:hAnsi="Bahnschrift Light"/>
-          <w:sz w:val="24"/>
-          <w:szCs w:val="24"/>
-          <w:lang w:val="es-GT"/>
-        </w:rPr>
-        <w:t>el</w:t>
-      </w:r>
-      <w:proofErr w:type="spellEnd"/>
-      <w:r>
-        <w:rPr>
-          <w:rFonts w:ascii="Bahnschrift Light" w:hAnsi="Bahnschrift Light"/>
-          <w:sz w:val="24"/>
-          <w:szCs w:val="24"/>
-          <w:lang w:val="es-GT"/>
-        </w:rPr>
-        <w:t xml:space="preserve"> o no se puede dejar de tener en consideración.</w:t>
+        <w:t xml:space="preserve"> que es o se considera tan necesario que no se puede prescindir de el o no se puede dejar de tener en consideración.</w:t>
       </w:r>
     </w:p>
     <w:p>
@@ -16533,47 +16067,7 @@
           <w:szCs w:val="24"/>
           <w:lang w:val="es-GT"/>
         </w:rPr>
-        <w:t xml:space="preserve"> Enterprise </w:t>
-      </w:r>
-      <w:proofErr w:type="spellStart"/>
-      <w:r>
-        <w:rPr>
-          <w:rFonts w:ascii="Bahnschrift Light" w:hAnsi="Bahnschrift Light"/>
-          <w:sz w:val="24"/>
-          <w:szCs w:val="24"/>
-          <w:lang w:val="es-GT"/>
-        </w:rPr>
-        <w:t>Resource</w:t>
-      </w:r>
-      <w:proofErr w:type="spellEnd"/>
-      <w:r>
-        <w:rPr>
-          <w:rFonts w:ascii="Bahnschrift Light" w:hAnsi="Bahnschrift Light"/>
-          <w:sz w:val="24"/>
-          <w:szCs w:val="24"/>
-          <w:lang w:val="es-GT"/>
-        </w:rPr>
-        <w:t xml:space="preserve"> </w:t>
-      </w:r>
-      <w:proofErr w:type="spellStart"/>
-      <w:r>
-        <w:rPr>
-          <w:rFonts w:ascii="Bahnschrift Light" w:hAnsi="Bahnschrift Light"/>
-          <w:sz w:val="24"/>
-          <w:szCs w:val="24"/>
-          <w:lang w:val="es-GT"/>
-        </w:rPr>
-        <w:t>Planning</w:t>
-      </w:r>
-      <w:proofErr w:type="spellEnd"/>
-      <w:r>
-        <w:rPr>
-          <w:rFonts w:ascii="Bahnschrift Light" w:hAnsi="Bahnschrift Light"/>
-          <w:sz w:val="24"/>
-          <w:szCs w:val="24"/>
-          <w:lang w:val="es-GT"/>
-        </w:rPr>
-        <w:t xml:space="preserve"> – Sistema de planificación de recursos empresariales</w:t>
+        <w:t xml:space="preserve"> Enterprise Resource Planning – Sistema de planificación de recursos empresariales</w:t>
       </w:r>
     </w:p>
     <w:p>
@@ -16619,47 +16113,7 @@
           <w:szCs w:val="24"/>
           <w:lang w:val="es-GT"/>
         </w:rPr>
-        <w:t xml:space="preserve"> </w:t>
-      </w:r>
-      <w:proofErr w:type="spellStart"/>
-      <w:r>
-        <w:rPr>
-          <w:rFonts w:ascii="Bahnschrift Light" w:hAnsi="Bahnschrift Light"/>
-          <w:sz w:val="24"/>
-          <w:szCs w:val="24"/>
-          <w:lang w:val="es-GT"/>
-        </w:rPr>
-        <w:t>Customer</w:t>
-      </w:r>
-      <w:proofErr w:type="spellEnd"/>
-      <w:r>
-        <w:rPr>
-          <w:rFonts w:ascii="Bahnschrift Light" w:hAnsi="Bahnschrift Light"/>
-          <w:sz w:val="24"/>
-          <w:szCs w:val="24"/>
-          <w:lang w:val="es-GT"/>
-        </w:rPr>
-        <w:t xml:space="preserve"> </w:t>
-      </w:r>
-      <w:proofErr w:type="spellStart"/>
-      <w:r>
-        <w:rPr>
-          <w:rFonts w:ascii="Bahnschrift Light" w:hAnsi="Bahnschrift Light"/>
-          <w:sz w:val="24"/>
-          <w:szCs w:val="24"/>
-          <w:lang w:val="es-GT"/>
-        </w:rPr>
-        <w:t>Relationship</w:t>
-      </w:r>
-      <w:proofErr w:type="spellEnd"/>
-      <w:r>
-        <w:rPr>
-          <w:rFonts w:ascii="Bahnschrift Light" w:hAnsi="Bahnschrift Light"/>
-          <w:sz w:val="24"/>
-          <w:szCs w:val="24"/>
-          <w:lang w:val="es-GT"/>
-        </w:rPr>
-        <w:t xml:space="preserve"> Management – Gestión de las relaciones con clientes </w:t>
+        <w:t xml:space="preserve"> Customer Relationship Management – Gestión de las relaciones con clientes </w:t>
       </w:r>
     </w:p>
     <w:p>
@@ -17079,8 +16533,6 @@
           <w:lang w:val="es-GT"/>
         </w:rPr>
       </w:pPr>
-      <w:bookmarkStart w:id="0" w:name="_GoBack"/>
-      <w:bookmarkEnd w:id="0"/>
     </w:p>
     <w:p>
       <w:pPr>
@@ -17144,7 +16596,7 @@
                     </pic:cNvPicPr>
                   </pic:nvPicPr>
                   <pic:blipFill>
-                    <a:blip r:embed="rId13">
+                    <a:blip r:embed="rId15">
                       <a:extLst>
                         <a:ext uri="{28A0092B-C50C-407E-A947-70E740481C1C}">
                           <a14:useLocalDpi xmlns:a14="http://schemas.microsoft.com/office/drawing/2010/main" val="0"/>
@@ -17322,7 +16774,7 @@
                     </pic:cNvPicPr>
                   </pic:nvPicPr>
                   <pic:blipFill rotWithShape="1">
-                    <a:blip r:embed="rId14" cstate="print">
+                    <a:blip r:embed="rId16" cstate="print">
                       <a:extLst>
                         <a:ext uri="{28A0092B-C50C-407E-A947-70E740481C1C}">
                           <a14:useLocalDpi xmlns:a14="http://schemas.microsoft.com/office/drawing/2010/main" val="0"/>
@@ -19557,7 +19009,7 @@
 </file>
 
 <file path=customXml/itemProps1.xml><?xml version="1.0" encoding="utf-8"?>
-<ds:datastoreItem xmlns:ds="http://schemas.openxmlformats.org/officeDocument/2006/customXml" ds:itemID="{9161A426-4F86-45D0-BB3E-8907B4657B35}">
+<ds:datastoreItem xmlns:ds="http://schemas.openxmlformats.org/officeDocument/2006/customXml" ds:itemID="{D0DD8A5F-38DF-42CC-A8C3-B24A86B1DA0A}">
   <ds:schemaRefs>
     <ds:schemaRef ds:uri="http://schemas.openxmlformats.org/officeDocument/2006/bibliography"/>
   </ds:schemaRefs>

</xml_diff>